<commit_message>
update code for latest tidygam which introduced soft-breaking changes
</commit_message>
<xml_diff>
--- a/manuscript/manuscript.docx
+++ b/manuscript/manuscript.docx
@@ -7,67 +7,7 @@
         <w:pStyle w:val="Title"/>
       </w:pPr>
       <w:r>
-        <w:t xml:space="preserve">A</w:t>
-      </w:r>
-      <w:r>
-        <w:t xml:space="preserve"> </w:t>
-      </w:r>
-      <w:r>
-        <w:t xml:space="preserve">tutorial</w:t>
-      </w:r>
-      <w:r>
-        <w:t xml:space="preserve"> </w:t>
-      </w:r>
-      <w:r>
-        <w:t xml:space="preserve">on</w:t>
-      </w:r>
-      <w:r>
-        <w:t xml:space="preserve"> </w:t>
-      </w:r>
-      <w:r>
-        <w:t xml:space="preserve">Generalised</w:t>
-      </w:r>
-      <w:r>
-        <w:t xml:space="preserve"> </w:t>
-      </w:r>
-      <w:r>
-        <w:t xml:space="preserve">Additive</w:t>
-      </w:r>
-      <w:r>
-        <w:t xml:space="preserve"> </w:t>
-      </w:r>
-      <w:r>
-        <w:t xml:space="preserve">Mixed</w:t>
-      </w:r>
-      <w:r>
-        <w:t xml:space="preserve"> </w:t>
-      </w:r>
-      <w:r>
-        <w:t xml:space="preserve">Effects</w:t>
-      </w:r>
-      <w:r>
-        <w:t xml:space="preserve"> </w:t>
-      </w:r>
-      <w:r>
-        <w:t xml:space="preserve">Models</w:t>
-      </w:r>
-      <w:r>
-        <w:t xml:space="preserve"> </w:t>
-      </w:r>
-      <w:r>
-        <w:t xml:space="preserve">for</w:t>
-      </w:r>
-      <w:r>
-        <w:t xml:space="preserve"> </w:t>
-      </w:r>
-      <w:r>
-        <w:t xml:space="preserve">bilingualism</w:t>
-      </w:r>
-      <w:r>
-        <w:t xml:space="preserve"> </w:t>
-      </w:r>
-      <w:r>
-        <w:t xml:space="preserve">research</w:t>
+        <w:t xml:space="preserve">A tutorial on Generalised Additive Mixed Effects Models for bilingualism research</w:t>
       </w:r>
     </w:p>
     <w:p>
@@ -556,13 +496,7 @@
         <w:t xml:space="preserve"> </w:t>
       </w:r>
       <w:r>
-        <w:t xml:space="preserve">‘</w:t>
-      </w:r>
-      <w:r>
-        <w:t xml:space="preserve">in the wild</w:t>
-      </w:r>
-      <w:r>
-        <w:t xml:space="preserve">’</w:t>
+        <w:t xml:space="preserve">‘in the wild’</w:t>
       </w:r>
       <w:r>
         <w:t xml:space="preserve"> </w:t>
@@ -1215,13 +1149,7 @@
         <w:t xml:space="preserve"> </w:t>
       </w:r>
       <w:r>
-        <w:t xml:space="preserve">“</w:t>
-      </w:r>
-      <w:r>
-        <w:t xml:space="preserve">smooth term</w:t>
-      </w:r>
-      <w:r>
-        <w:t xml:space="preserve">”</w:t>
+        <w:t xml:space="preserve">“smooth term”</w:t>
       </w:r>
       <w:r>
         <w:t xml:space="preserve">. Smooth terms (aka smoothers) are mathematical functions that allow GAMs to fit non-linear effects. A detailed treatment of smoothers is beyond the scope of this tutorial. We refer readers to</w:t>
@@ -2897,6 +2825,108 @@
         <w:rPr>
           <w:rStyle w:val="NormalTok"/>
         </w:rPr>
+        <w:t xml:space="preserve">),</w:t>
+      </w:r>
+      <w:r>
+        <w:br/>
+      </w:r>
+      <w:r>
+        <w:rPr>
+          <w:rStyle w:val="NormalTok"/>
+        </w:rPr>
+        <w:t xml:space="preserve">  </w:t>
+      </w:r>
+      <w:r>
+        <w:rPr>
+          <w:rStyle w:val="CommentTok"/>
+        </w:rPr>
+        <w:t xml:space="preserve"># Need to pick a single value for excluded terms due to limitations of mgcv</w:t>
+      </w:r>
+      <w:r>
+        <w:br/>
+      </w:r>
+      <w:r>
+        <w:rPr>
+          <w:rStyle w:val="NormalTok"/>
+        </w:rPr>
+        <w:t xml:space="preserve">  </w:t>
+      </w:r>
+      <w:r>
+        <w:rPr>
+          <w:rStyle w:val="CommentTok"/>
+        </w:rPr>
+        <w:t xml:space="preserve"># Any value will work. Since the term is excluded, picking a specific value</w:t>
+      </w:r>
+      <w:r>
+        <w:br/>
+      </w:r>
+      <w:r>
+        <w:rPr>
+          <w:rStyle w:val="NormalTok"/>
+        </w:rPr>
+        <w:t xml:space="preserve">  </w:t>
+      </w:r>
+      <w:r>
+        <w:rPr>
+          <w:rStyle w:val="CommentTok"/>
+        </w:rPr>
+        <w:t xml:space="preserve"># has no effect on the predictions.</w:t>
+      </w:r>
+      <w:r>
+        <w:br/>
+      </w:r>
+      <w:r>
+        <w:rPr>
+          <w:rStyle w:val="NormalTok"/>
+        </w:rPr>
+        <w:t xml:space="preserve">  </w:t>
+      </w:r>
+      <w:r>
+        <w:rPr>
+          <w:rStyle w:val="AttributeTok"/>
+        </w:rPr>
+        <w:t xml:space="preserve">values =</w:t>
+      </w:r>
+      <w:r>
+        <w:rPr>
+          <w:rStyle w:val="NormalTok"/>
+        </w:rPr>
+        <w:t xml:space="preserve"> </w:t>
+      </w:r>
+      <w:r>
+        <w:rPr>
+          <w:rStyle w:val="FunctionTok"/>
+        </w:rPr>
+        <w:t xml:space="preserve">c</w:t>
+      </w:r>
+      <w:r>
+        <w:rPr>
+          <w:rStyle w:val="NormalTok"/>
+        </w:rPr>
+        <w:t xml:space="preserve">(</w:t>
+      </w:r>
+      <w:r>
+        <w:rPr>
+          <w:rStyle w:val="AttributeTok"/>
+        </w:rPr>
+        <w:t xml:space="preserve">subj =</w:t>
+      </w:r>
+      <w:r>
+        <w:rPr>
+          <w:rStyle w:val="NormalTok"/>
+        </w:rPr>
+        <w:t xml:space="preserve"> </w:t>
+      </w:r>
+      <w:r>
+        <w:rPr>
+          <w:rStyle w:val="StringTok"/>
+        </w:rPr>
+        <w:t xml:space="preserve">"s1"</w:t>
+      </w:r>
+      <w:r>
+        <w:rPr>
+          <w:rStyle w:val="NormalTok"/>
+        </w:rPr>
         <w:t xml:space="preserve">)</w:t>
       </w:r>
       <w:r>
@@ -3166,6 +3196,108 @@
         <w:rPr>
           <w:rStyle w:val="NormalTok"/>
         </w:rPr>
+        <w:t xml:space="preserve">),</w:t>
+      </w:r>
+      <w:r>
+        <w:br/>
+      </w:r>
+      <w:r>
+        <w:rPr>
+          <w:rStyle w:val="NormalTok"/>
+        </w:rPr>
+        <w:t xml:space="preserve">  </w:t>
+      </w:r>
+      <w:r>
+        <w:rPr>
+          <w:rStyle w:val="CommentTok"/>
+        </w:rPr>
+        <w:t xml:space="preserve"># Need to pick a single value for excluded terms due to limitations of mgcv</w:t>
+      </w:r>
+      <w:r>
+        <w:br/>
+      </w:r>
+      <w:r>
+        <w:rPr>
+          <w:rStyle w:val="NormalTok"/>
+        </w:rPr>
+        <w:t xml:space="preserve">  </w:t>
+      </w:r>
+      <w:r>
+        <w:rPr>
+          <w:rStyle w:val="CommentTok"/>
+        </w:rPr>
+        <w:t xml:space="preserve"># Any value will work. Since the term is excluded, picking a specific value</w:t>
+      </w:r>
+      <w:r>
+        <w:br/>
+      </w:r>
+      <w:r>
+        <w:rPr>
+          <w:rStyle w:val="NormalTok"/>
+        </w:rPr>
+        <w:t xml:space="preserve">  </w:t>
+      </w:r>
+      <w:r>
+        <w:rPr>
+          <w:rStyle w:val="CommentTok"/>
+        </w:rPr>
+        <w:t xml:space="preserve"># has no effect on the predictions.</w:t>
+      </w:r>
+      <w:r>
+        <w:br/>
+      </w:r>
+      <w:r>
+        <w:rPr>
+          <w:rStyle w:val="NormalTok"/>
+        </w:rPr>
+        <w:t xml:space="preserve">  </w:t>
+      </w:r>
+      <w:r>
+        <w:rPr>
+          <w:rStyle w:val="AttributeTok"/>
+        </w:rPr>
+        <w:t xml:space="preserve">values =</w:t>
+      </w:r>
+      <w:r>
+        <w:rPr>
+          <w:rStyle w:val="NormalTok"/>
+        </w:rPr>
+        <w:t xml:space="preserve"> </w:t>
+      </w:r>
+      <w:r>
+        <w:rPr>
+          <w:rStyle w:val="FunctionTok"/>
+        </w:rPr>
+        <w:t xml:space="preserve">c</w:t>
+      </w:r>
+      <w:r>
+        <w:rPr>
+          <w:rStyle w:val="NormalTok"/>
+        </w:rPr>
+        <w:t xml:space="preserve">(</w:t>
+      </w:r>
+      <w:r>
+        <w:rPr>
+          <w:rStyle w:val="AttributeTok"/>
+        </w:rPr>
+        <w:t xml:space="preserve">subj =</w:t>
+      </w:r>
+      <w:r>
+        <w:rPr>
+          <w:rStyle w:val="NormalTok"/>
+        </w:rPr>
+        <w:t xml:space="preserve"> </w:t>
+      </w:r>
+      <w:r>
+        <w:rPr>
+          <w:rStyle w:val="StringTok"/>
+        </w:rPr>
+        <w:t xml:space="preserve">"s1"</w:t>
+      </w:r>
+      <w:r>
+        <w:rPr>
+          <w:rStyle w:val="NormalTok"/>
+        </w:rPr>
         <w:t xml:space="preserve">)</w:t>
       </w:r>
       <w:r>
@@ -3593,13 +3725,7 @@
         <w:t xml:space="preserve"> </w:t>
       </w:r>
       <w:r>
-        <w:t xml:space="preserve">“</w:t>
-      </w:r>
-      <w:r>
-        <w:t xml:space="preserve">casa</w:t>
-      </w:r>
-      <w:r>
-        <w:t xml:space="preserve">”</w:t>
+        <w:t xml:space="preserve">“casa”</w:t>
       </w:r>
       <w:r>
         <w:t xml:space="preserve"> </w:t>
@@ -4047,13 +4173,7 @@
         <w:t xml:space="preserve"> </w:t>
       </w:r>
       <w:r>
-        <w:t xml:space="preserve">“</w:t>
-      </w:r>
-      <w:r>
-        <w:t xml:space="preserve">interactions</w:t>
-      </w:r>
-      <w:r>
-        <w:t xml:space="preserve">”</w:t>
+        <w:t xml:space="preserve">“interactions”</w:t>
       </w:r>
       <w:r>
         <w:t xml:space="preserve"> </w:t>
@@ -5067,6 +5187,686 @@
         <w:rPr>
           <w:rStyle w:val="NormalTok"/>
         </w:rPr>
+        <w:t xml:space="preserve">, </w:t>
+      </w:r>
+      <w:r>
+        <w:rPr>
+          <w:rStyle w:val="AttributeTok"/>
+        </w:rPr>
+        <w:t xml:space="preserve">values =</w:t>
+      </w:r>
+      <w:r>
+        <w:rPr>
+          <w:rStyle w:val="NormalTok"/>
+        </w:rPr>
+        <w:t xml:space="preserve"> </w:t>
+      </w:r>
+      <w:r>
+        <w:rPr>
+          <w:rStyle w:val="FunctionTok"/>
+        </w:rPr>
+        <w:t xml:space="preserve">c</w:t>
+      </w:r>
+      <w:r>
+        <w:rPr>
+          <w:rStyle w:val="NormalTok"/>
+        </w:rPr>
+        <w:t xml:space="preserve">(</w:t>
+      </w:r>
+      <w:r>
+        <w:rPr>
+          <w:rStyle w:val="AttributeTok"/>
+        </w:rPr>
+        <w:t xml:space="preserve">subj =</w:t>
+      </w:r>
+      <w:r>
+        <w:rPr>
+          <w:rStyle w:val="NormalTok"/>
+        </w:rPr>
+        <w:t xml:space="preserve"> </w:t>
+      </w:r>
+      <w:r>
+        <w:rPr>
+          <w:rStyle w:val="StringTok"/>
+        </w:rPr>
+        <w:t xml:space="preserve">"es_3"</w:t>
+      </w:r>
+      <w:r>
+        <w:rPr>
+          <w:rStyle w:val="NormalTok"/>
+        </w:rPr>
+        <w:t xml:space="preserve">))</w:t>
+      </w:r>
+      <w:r>
+        <w:br/>
+      </w:r>
+      <w:r>
+        <w:rPr>
+          <w:rStyle w:val="NormalTok"/>
+        </w:rPr>
+        <w:t xml:space="preserve">gam_3_preds</w:t>
+      </w:r>
+    </w:p>
+    <w:p>
+      <w:pPr>
+        <w:pStyle w:val="SourceCode"/>
+      </w:pPr>
+      <w:r>
+        <w:rPr>
+          <w:rStyle w:val="VerbatimChar"/>
+        </w:rPr>
+        <w:t xml:space="preserve"># A tibble: 99 × 7</w:t>
+      </w:r>
+      <w:r>
+        <w:br/>
+      </w:r>
+      <w:r>
+        <w:rPr>
+          <w:rStyle w:val="VerbatimChar"/>
+        </w:rPr>
+        <w:t xml:space="preserve">   group_vowel timep subj       eud     se lower_ci[,1] upper_ci[,1]</w:t>
+      </w:r>
+      <w:r>
+        <w:br/>
+      </w:r>
+      <w:r>
+        <w:rPr>
+          <w:rStyle w:val="VerbatimChar"/>
+        </w:rPr>
+        <w:t xml:space="preserve">   &lt;fct&gt;       &lt;dbl&gt; &lt;fct&gt;    &lt;dbl&gt;  &lt;dbl&gt;        &lt;dbl&gt;        &lt;dbl&gt;</w:t>
+      </w:r>
+      <w:r>
+        <w:br/>
+      </w:r>
+      <w:r>
+        <w:rPr>
+          <w:rStyle w:val="VerbatimChar"/>
+        </w:rPr>
+        <w:t xml:space="preserve"> 1 es.i          1   es_3   2.32    0.0246       2.28         2.37  </w:t>
+      </w:r>
+      <w:r>
+        <w:br/>
+      </w:r>
+      <w:r>
+        <w:rPr>
+          <w:rStyle w:val="VerbatimChar"/>
+        </w:rPr>
+        <w:t xml:space="preserve"> 2 es.u          1   es_3   2.02    0.0246       1.97         2.07  </w:t>
+      </w:r>
+      <w:r>
+        <w:br/>
+      </w:r>
+      <w:r>
+        <w:rPr>
+          <w:rStyle w:val="VerbatimChar"/>
+        </w:rPr>
+        <w:t xml:space="preserve"> 3 es.a          1   es_3   1.53    0.0246       1.48         1.58  </w:t>
+      </w:r>
+      <w:r>
+        <w:br/>
+      </w:r>
+      <w:r>
+        <w:rPr>
+          <w:rStyle w:val="VerbatimChar"/>
+        </w:rPr>
+        <w:t xml:space="preserve"> 4 es_0.i        1   es_3   0.0930  0.0274       0.0394       0.147 </w:t>
+      </w:r>
+      <w:r>
+        <w:br/>
+      </w:r>
+      <w:r>
+        <w:rPr>
+          <w:rStyle w:val="VerbatimChar"/>
+        </w:rPr>
+        <w:t xml:space="preserve"> 5 es_0.u        1   es_3   0.154   0.0275       0.100        0.208 </w:t>
+      </w:r>
+      <w:r>
+        <w:br/>
+      </w:r>
+      <w:r>
+        <w:rPr>
+          <w:rStyle w:val="VerbatimChar"/>
+        </w:rPr>
+        <w:t xml:space="preserve"> 6 es_0.a        1   es_3  -0.00855 0.0246      -0.0568       0.0397</w:t>
+      </w:r>
+      <w:r>
+        <w:br/>
+      </w:r>
+      <w:r>
+        <w:rPr>
+          <w:rStyle w:val="VerbatimChar"/>
+        </w:rPr>
+        <w:t xml:space="preserve"> 7 es_1.i        1   es_3   1.10    0.0272       1.04         1.15  </w:t>
+      </w:r>
+      <w:r>
+        <w:br/>
+      </w:r>
+      <w:r>
+        <w:rPr>
+          <w:rStyle w:val="VerbatimChar"/>
+        </w:rPr>
+        <w:t xml:space="preserve"> 8 es_1.u        1   es_3   1.45    0.0261       1.39         1.50  </w:t>
+      </w:r>
+      <w:r>
+        <w:br/>
+      </w:r>
+      <w:r>
+        <w:rPr>
+          <w:rStyle w:val="VerbatimChar"/>
+        </w:rPr>
+        <w:t xml:space="preserve"> 9 es_1.a        1   es_3   1.28    0.0246       1.23         1.33  </w:t>
+      </w:r>
+      <w:r>
+        <w:br/>
+      </w:r>
+      <w:r>
+        <w:rPr>
+          <w:rStyle w:val="VerbatimChar"/>
+        </w:rPr>
+        <w:t xml:space="preserve">10 es.i          1.8 es_3   2.32    0.0241       2.28         2.37  </w:t>
+      </w:r>
+      <w:r>
+        <w:br/>
+      </w:r>
+      <w:r>
+        <w:rPr>
+          <w:rStyle w:val="VerbatimChar"/>
+        </w:rPr>
+        <w:t xml:space="preserve"># ℹ 89 more rows</w:t>
+      </w:r>
+    </w:p>
+    <w:p>
+      <w:pPr>
+        <w:pStyle w:val="FirstParagraph"/>
+      </w:pPr>
+      <w:r>
+        <w:t xml:space="preserve">The function</w:t>
+      </w:r>
+      <w:r>
+        <w:t xml:space="preserve"> </w:t>
+      </w:r>
+      <w:r>
+        <w:rPr>
+          <w:rStyle w:val="VerbatimChar"/>
+        </w:rPr>
+        <w:t xml:space="preserve">predict_gam()</w:t>
+      </w:r>
+      <w:r>
+        <w:t xml:space="preserve"> </w:t>
+      </w:r>
+      <w:r>
+        <w:t xml:space="preserve">automatically samples 10 equidistant points from numeric variables (like</w:t>
+      </w:r>
+      <w:r>
+        <w:t xml:space="preserve"> </w:t>
+      </w:r>
+      <w:r>
+        <w:rPr>
+          <w:rStyle w:val="VerbatimChar"/>
+        </w:rPr>
+        <w:t xml:space="preserve">timep</w:t>
+      </w:r>
+      <w:r>
+        <w:t xml:space="preserve">, based on the default</w:t>
+      </w:r>
+      <w:r>
+        <w:t xml:space="preserve"> </w:t>
+      </w:r>
+      <w:r>
+        <w:rPr>
+          <w:rStyle w:val="VerbatimChar"/>
+        </w:rPr>
+        <w:t xml:space="preserve">length_out = 10</w:t>
+      </w:r>
+      <w:r>
+        <w:t xml:space="preserve"> </w:t>
+      </w:r>
+      <w:r>
+        <w:t xml:space="preserve">argument) and all levels in categorical variables (like</w:t>
+      </w:r>
+      <w:r>
+        <w:t xml:space="preserve"> </w:t>
+      </w:r>
+      <w:r>
+        <w:rPr>
+          <w:rStyle w:val="VerbatimChar"/>
+        </w:rPr>
+        <w:t xml:space="preserve">group_vowel</w:t>
+      </w:r>
+      <w:r>
+        <w:t xml:space="preserve">). For each combination of the sampled points and levels, the function returns the value of the outcome (</w:t>
+      </w:r>
+      <w:r>
+        <w:rPr>
+          <w:rStyle w:val="VerbatimChar"/>
+        </w:rPr>
+        <w:t xml:space="preserve">eud</w:t>
+      </w:r>
+      <w:r>
+        <w:t xml:space="preserve">) and the standard error (</w:t>
+      </w:r>
+      <w:r>
+        <w:rPr>
+          <w:rStyle w:val="VerbatimChar"/>
+        </w:rPr>
+        <w:t xml:space="preserve">se</w:t>
+      </w:r>
+      <w:r>
+        <w:t xml:space="preserve">). The lower (</w:t>
+      </w:r>
+      <w:r>
+        <w:rPr>
+          <w:rStyle w:val="VerbatimChar"/>
+        </w:rPr>
+        <w:t xml:space="preserve">lower_ci</w:t>
+      </w:r>
+      <w:r>
+        <w:t xml:space="preserve">) and upper (</w:t>
+      </w:r>
+      <w:r>
+        <w:rPr>
+          <w:rStyle w:val="VerbatimChar"/>
+        </w:rPr>
+        <w:t xml:space="preserve">upper_ci</w:t>
+      </w:r>
+      <w:r>
+        <w:t xml:space="preserve">) boundaries of the 95% Confidence Interval are also returned.</w:t>
+      </w:r>
+    </w:p>
+    <w:p>
+      <w:pPr>
+        <w:pStyle w:val="BodyText"/>
+      </w:pPr>
+      <w:r>
+        <w:t xml:space="preserve">Furthermore,</w:t>
+      </w:r>
+      <w:r>
+        <w:t xml:space="preserve"> </w:t>
+      </w:r>
+      <w:r>
+        <w:rPr>
+          <w:rStyle w:val="VerbatimChar"/>
+        </w:rPr>
+        <w:t xml:space="preserve">predict_gam()</w:t>
+      </w:r>
+      <w:r>
+        <w:t xml:space="preserve"> </w:t>
+      </w:r>
+      <w:r>
+        <w:t xml:space="preserve">returns an object of class</w:t>
+      </w:r>
+      <w:r>
+        <w:t xml:space="preserve"> </w:t>
+      </w:r>
+      <w:r>
+        <w:rPr>
+          <w:rStyle w:val="VerbatimChar"/>
+        </w:rPr>
+        <w:t xml:space="preserve">tidygam</w:t>
+      </w:r>
+      <w:r>
+        <w:t xml:space="preserve"> </w:t>
+      </w:r>
+      <w:r>
+        <w:t xml:space="preserve">which can be plotted with</w:t>
+      </w:r>
+      <w:r>
+        <w:t xml:space="preserve"> </w:t>
+      </w:r>
+      <w:r>
+        <w:rPr>
+          <w:rStyle w:val="VerbatimChar"/>
+        </w:rPr>
+        <w:t xml:space="preserve">plot()</w:t>
+      </w:r>
+      <w:r>
+        <w:t xml:space="preserve"> </w:t>
+      </w:r>
+      <w:r>
+        <w:t xml:space="preserve">(similarly to how</w:t>
+      </w:r>
+      <w:r>
+        <w:t xml:space="preserve"> </w:t>
+      </w:r>
+      <w:r>
+        <w:rPr>
+          <w:rStyle w:val="VerbatimChar"/>
+        </w:rPr>
+        <w:t xml:space="preserve">ggpredict()</w:t>
+      </w:r>
+      <w:r>
+        <w:t xml:space="preserve"> </w:t>
+      </w:r>
+      <w:r>
+        <w:t xml:space="preserve">from the ggeffects package works,</w:t>
+      </w:r>
+      <w:r>
+        <w:t xml:space="preserve"> </w:t>
+      </w:r>
+      <w:r>
+        <w:t xml:space="preserve">Lüdecke (2018)</w:t>
+      </w:r>
+      <w:r>
+        <w:t xml:space="preserve">). However, we might want to do some processing of the predictions before plotting: in particular, we might want to split the</w:t>
+      </w:r>
+      <w:r>
+        <w:t xml:space="preserve"> </w:t>
+      </w:r>
+      <w:r>
+        <w:rPr>
+          <w:rStyle w:val="VerbatimChar"/>
+        </w:rPr>
+        <w:t xml:space="preserve">group_vowel</w:t>
+      </w:r>
+      <w:r>
+        <w:t xml:space="preserve"> </w:t>
+      </w:r>
+      <w:r>
+        <w:t xml:space="preserve">column into the two original variables,</w:t>
+      </w:r>
+      <w:r>
+        <w:t xml:space="preserve"> </w:t>
+      </w:r>
+      <w:r>
+        <w:rPr>
+          <w:rStyle w:val="VerbatimChar"/>
+        </w:rPr>
+        <w:t xml:space="preserve">group</w:t>
+      </w:r>
+      <w:r>
+        <w:t xml:space="preserve"> </w:t>
+      </w:r>
+      <w:r>
+        <w:t xml:space="preserve">and</w:t>
+      </w:r>
+      <w:r>
+        <w:t xml:space="preserve"> </w:t>
+      </w:r>
+      <w:r>
+        <w:rPr>
+          <w:rStyle w:val="VerbatimChar"/>
+        </w:rPr>
+        <w:t xml:space="preserve">vowel</w:t>
+      </w:r>
+      <w:r>
+        <w:t xml:space="preserve">. We can achieve this straight from the `</w:t>
+      </w:r>
+      <w:r>
+        <w:rPr>
+          <w:rStyle w:val="VerbatimChar"/>
+        </w:rPr>
+        <w:t xml:space="preserve">predict_gam()`</w:t>
+      </w:r>
+      <w:r>
+        <w:t xml:space="preserve"> </w:t>
+      </w:r>
+      <w:r>
+        <w:t xml:space="preserve">function. Additionally, we can also extract more than 10 time points to get a smoother curve.</w:t>
+      </w:r>
+    </w:p>
+    <w:p>
+      <w:pPr>
+        <w:pStyle w:val="SourceCode"/>
+      </w:pPr>
+      <w:r>
+        <w:rPr>
+          <w:rStyle w:val="CommentTok"/>
+        </w:rPr>
+        <w:t xml:space="preserve"># Get model predictions, separate group_vowel column</w:t>
+      </w:r>
+      <w:r>
+        <w:br/>
+      </w:r>
+      <w:r>
+        <w:rPr>
+          <w:rStyle w:val="NormalTok"/>
+        </w:rPr>
+        <w:t xml:space="preserve">gam_3_preds_2 </w:t>
+      </w:r>
+      <w:r>
+        <w:rPr>
+          <w:rStyle w:val="OtherTok"/>
+        </w:rPr>
+        <w:t xml:space="preserve">&lt;-</w:t>
+      </w:r>
+      <w:r>
+        <w:rPr>
+          <w:rStyle w:val="NormalTok"/>
+        </w:rPr>
+        <w:t xml:space="preserve"> </w:t>
+      </w:r>
+      <w:r>
+        <w:rPr>
+          <w:rStyle w:val="FunctionTok"/>
+        </w:rPr>
+        <w:t xml:space="preserve">predict_gam</w:t>
+      </w:r>
+      <w:r>
+        <w:rPr>
+          <w:rStyle w:val="NormalTok"/>
+        </w:rPr>
+        <w:t xml:space="preserve">(</w:t>
+      </w:r>
+      <w:r>
+        <w:br/>
+      </w:r>
+      <w:r>
+        <w:rPr>
+          <w:rStyle w:val="NormalTok"/>
+        </w:rPr>
+        <w:t xml:space="preserve">  gam_3,</w:t>
+      </w:r>
+      <w:r>
+        <w:br/>
+      </w:r>
+      <w:r>
+        <w:rPr>
+          <w:rStyle w:val="NormalTok"/>
+        </w:rPr>
+        <w:t xml:space="preserve">  </w:t>
+      </w:r>
+      <w:r>
+        <w:rPr>
+          <w:rStyle w:val="AttributeTok"/>
+        </w:rPr>
+        <w:t xml:space="preserve">length_out =</w:t>
+      </w:r>
+      <w:r>
+        <w:rPr>
+          <w:rStyle w:val="NormalTok"/>
+        </w:rPr>
+        <w:t xml:space="preserve"> </w:t>
+      </w:r>
+      <w:r>
+        <w:rPr>
+          <w:rStyle w:val="DecValTok"/>
+        </w:rPr>
+        <w:t xml:space="preserve">25</w:t>
+      </w:r>
+      <w:r>
+        <w:rPr>
+          <w:rStyle w:val="NormalTok"/>
+        </w:rPr>
+        <w:t xml:space="preserve">,</w:t>
+      </w:r>
+      <w:r>
+        <w:br/>
+      </w:r>
+      <w:r>
+        <w:rPr>
+          <w:rStyle w:val="NormalTok"/>
+        </w:rPr>
+        <w:t xml:space="preserve">  </w:t>
+      </w:r>
+      <w:r>
+        <w:rPr>
+          <w:rStyle w:val="AttributeTok"/>
+        </w:rPr>
+        <w:t xml:space="preserve">exclude_terms =</w:t>
+      </w:r>
+      <w:r>
+        <w:rPr>
+          <w:rStyle w:val="NormalTok"/>
+        </w:rPr>
+        <w:t xml:space="preserve"> </w:t>
+      </w:r>
+      <w:r>
+        <w:rPr>
+          <w:rStyle w:val="StringTok"/>
+        </w:rPr>
+        <w:t xml:space="preserve">"s(timep,subj)"</w:t>
+      </w:r>
+      <w:r>
+        <w:rPr>
+          <w:rStyle w:val="NormalTok"/>
+        </w:rPr>
+        <w:t xml:space="preserve">,</w:t>
+      </w:r>
+      <w:r>
+        <w:br/>
+      </w:r>
+      <w:r>
+        <w:rPr>
+          <w:rStyle w:val="NormalTok"/>
+        </w:rPr>
+        <w:t xml:space="preserve">  </w:t>
+      </w:r>
+      <w:r>
+        <w:rPr>
+          <w:rStyle w:val="AttributeTok"/>
+        </w:rPr>
+        <w:t xml:space="preserve">values =</w:t>
+      </w:r>
+      <w:r>
+        <w:rPr>
+          <w:rStyle w:val="NormalTok"/>
+        </w:rPr>
+        <w:t xml:space="preserve"> </w:t>
+      </w:r>
+      <w:r>
+        <w:rPr>
+          <w:rStyle w:val="FunctionTok"/>
+        </w:rPr>
+        <w:t xml:space="preserve">c</w:t>
+      </w:r>
+      <w:r>
+        <w:rPr>
+          <w:rStyle w:val="NormalTok"/>
+        </w:rPr>
+        <w:t xml:space="preserve">(</w:t>
+      </w:r>
+      <w:r>
+        <w:rPr>
+          <w:rStyle w:val="AttributeTok"/>
+        </w:rPr>
+        <w:t xml:space="preserve">subj =</w:t>
+      </w:r>
+      <w:r>
+        <w:rPr>
+          <w:rStyle w:val="NormalTok"/>
+        </w:rPr>
+        <w:t xml:space="preserve"> </w:t>
+      </w:r>
+      <w:r>
+        <w:rPr>
+          <w:rStyle w:val="StringTok"/>
+        </w:rPr>
+        <w:t xml:space="preserve">"es_1"</w:t>
+      </w:r>
+      <w:r>
+        <w:rPr>
+          <w:rStyle w:val="NormalTok"/>
+        </w:rPr>
+        <w:t xml:space="preserve">),</w:t>
+      </w:r>
+      <w:r>
+        <w:br/>
+      </w:r>
+      <w:r>
+        <w:rPr>
+          <w:rStyle w:val="NormalTok"/>
+        </w:rPr>
+        <w:t xml:space="preserve">  </w:t>
+      </w:r>
+      <w:r>
+        <w:rPr>
+          <w:rStyle w:val="AttributeTok"/>
+        </w:rPr>
+        <w:t xml:space="preserve">separate =</w:t>
+      </w:r>
+      <w:r>
+        <w:rPr>
+          <w:rStyle w:val="NormalTok"/>
+        </w:rPr>
+        <w:t xml:space="preserve"> </w:t>
+      </w:r>
+      <w:r>
+        <w:rPr>
+          <w:rStyle w:val="FunctionTok"/>
+        </w:rPr>
+        <w:t xml:space="preserve">list</w:t>
+      </w:r>
+      <w:r>
+        <w:rPr>
+          <w:rStyle w:val="NormalTok"/>
+        </w:rPr>
+        <w:t xml:space="preserve">(</w:t>
+      </w:r>
+      <w:r>
+        <w:rPr>
+          <w:rStyle w:val="AttributeTok"/>
+        </w:rPr>
+        <w:t xml:space="preserve">group_vowel =</w:t>
+      </w:r>
+      <w:r>
+        <w:rPr>
+          <w:rStyle w:val="NormalTok"/>
+        </w:rPr>
+        <w:t xml:space="preserve"> </w:t>
+      </w:r>
+      <w:r>
+        <w:rPr>
+          <w:rStyle w:val="FunctionTok"/>
+        </w:rPr>
+        <w:t xml:space="preserve">c</w:t>
+      </w:r>
+      <w:r>
+        <w:rPr>
+          <w:rStyle w:val="NormalTok"/>
+        </w:rPr>
+        <w:t xml:space="preserve">(</w:t>
+      </w:r>
+      <w:r>
+        <w:rPr>
+          <w:rStyle w:val="StringTok"/>
+        </w:rPr>
+        <w:t xml:space="preserve">"group"</w:t>
+      </w:r>
+      <w:r>
+        <w:rPr>
+          <w:rStyle w:val="NormalTok"/>
+        </w:rPr>
+        <w:t xml:space="preserve">, </w:t>
+      </w:r>
+      <w:r>
+        <w:rPr>
+          <w:rStyle w:val="StringTok"/>
+        </w:rPr>
+        <w:t xml:space="preserve">"vowel"</w:t>
+      </w:r>
+      <w:r>
+        <w:rPr>
+          <w:rStyle w:val="NormalTok"/>
+        </w:rPr>
+        <w:t xml:space="preserve">))</w:t>
+      </w:r>
+      <w:r>
+        <w:br/>
+      </w:r>
+      <w:r>
+        <w:rPr>
+          <w:rStyle w:val="NormalTok"/>
+        </w:rPr>
         <w:t xml:space="preserve">)</w:t>
       </w:r>
       <w:r>
@@ -5076,7 +5876,7 @@
         <w:rPr>
           <w:rStyle w:val="NormalTok"/>
         </w:rPr>
-        <w:t xml:space="preserve">gam_3_preds</w:t>
+        <w:t xml:space="preserve">gam_3_preds_2</w:t>
       </w:r>
     </w:p>
     <w:p>
@@ -5087,690 +5887,115 @@
         <w:rPr>
           <w:rStyle w:val="VerbatimChar"/>
         </w:rPr>
-        <w:t xml:space="preserve"># A tibble: 99 × 6</w:t>
-      </w:r>
-      <w:r>
-        <w:br/>
-      </w:r>
-      <w:r>
-        <w:rPr>
-          <w:rStyle w:val="VerbatimChar"/>
-        </w:rPr>
-        <w:t xml:space="preserve">   group_vowel timep      eud      se  lower_ci upper_ci</w:t>
-      </w:r>
-      <w:r>
-        <w:br/>
-      </w:r>
-      <w:r>
-        <w:rPr>
-          <w:rStyle w:val="VerbatimChar"/>
-        </w:rPr>
-        <w:t xml:space="preserve">   &lt;fct&gt;       &lt;dbl&gt;    &lt;dbl&gt;   &lt;dbl&gt;     &lt;dbl&gt;    &lt;dbl&gt;</w:t>
-      </w:r>
-      <w:r>
-        <w:br/>
-      </w:r>
-      <w:r>
-        <w:rPr>
-          <w:rStyle w:val="VerbatimChar"/>
-        </w:rPr>
-        <w:t xml:space="preserve"> 1 es.i          1    2.32    0.0155   2.29       2.35  </w:t>
-      </w:r>
-      <w:r>
-        <w:br/>
-      </w:r>
-      <w:r>
-        <w:rPr>
-          <w:rStyle w:val="VerbatimChar"/>
-        </w:rPr>
-        <w:t xml:space="preserve"> 2 es.u          1    2.02    0.0155   1.99       2.05  </w:t>
-      </w:r>
-      <w:r>
-        <w:br/>
-      </w:r>
-      <w:r>
-        <w:rPr>
-          <w:rStyle w:val="VerbatimChar"/>
-        </w:rPr>
-        <w:t xml:space="preserve"> 3 es.a          1    1.53    0.00809  1.52       1.55  </w:t>
-      </w:r>
-      <w:r>
-        <w:br/>
-      </w:r>
-      <w:r>
-        <w:rPr>
-          <w:rStyle w:val="VerbatimChar"/>
-        </w:rPr>
-        <w:t xml:space="preserve"> 4 es_0.i        1    0.0930  0.0473   0.000345   0.186 </w:t>
-      </w:r>
-      <w:r>
-        <w:br/>
-      </w:r>
-      <w:r>
-        <w:rPr>
-          <w:rStyle w:val="VerbatimChar"/>
-        </w:rPr>
-        <w:t xml:space="preserve"> 5 es_0.u        1    0.154   0.0476   0.0611     0.248 </w:t>
-      </w:r>
-      <w:r>
-        <w:br/>
-      </w:r>
-      <w:r>
-        <w:rPr>
-          <w:rStyle w:val="VerbatimChar"/>
-        </w:rPr>
-        <w:t xml:space="preserve"> 6 es_0.a        1   -0.00855 0.0410  -0.0888     0.0717</w:t>
-      </w:r>
-      <w:r>
-        <w:br/>
-      </w:r>
-      <w:r>
-        <w:rPr>
-          <w:rStyle w:val="VerbatimChar"/>
-        </w:rPr>
-        <w:t xml:space="preserve"> 7 es_1.i        1    1.10    0.0470   1.00       1.19  </w:t>
-      </w:r>
-      <w:r>
-        <w:br/>
-      </w:r>
-      <w:r>
-        <w:rPr>
-          <w:rStyle w:val="VerbatimChar"/>
-        </w:rPr>
-        <w:t xml:space="preserve"> 8 es_1.u        1    1.45    0.0447   1.36       1.53  </w:t>
-      </w:r>
-      <w:r>
-        <w:br/>
-      </w:r>
-      <w:r>
-        <w:rPr>
-          <w:rStyle w:val="VerbatimChar"/>
-        </w:rPr>
-        <w:t xml:space="preserve"> 9 es_1.a        1    1.28    0.0410   1.20       1.36  </w:t>
-      </w:r>
-      <w:r>
-        <w:br/>
-      </w:r>
-      <w:r>
-        <w:rPr>
-          <w:rStyle w:val="VerbatimChar"/>
-        </w:rPr>
-        <w:t xml:space="preserve">10 es.i          1.8  2.32    0.0139   2.30       2.35  </w:t>
-      </w:r>
-      <w:r>
-        <w:br/>
-      </w:r>
-      <w:r>
-        <w:rPr>
-          <w:rStyle w:val="VerbatimChar"/>
-        </w:rPr>
-        <w:t xml:space="preserve"># ℹ 89 more rows</w:t>
-      </w:r>
-    </w:p>
-    <w:p>
-      <w:pPr>
-        <w:pStyle w:val="FirstParagraph"/>
-      </w:pPr>
-      <w:r>
-        <w:t xml:space="preserve">The function</w:t>
-      </w:r>
-      <w:r>
-        <w:t xml:space="preserve"> </w:t>
-      </w:r>
-      <w:r>
-        <w:rPr>
-          <w:rStyle w:val="VerbatimChar"/>
-        </w:rPr>
-        <w:t xml:space="preserve">predict_gam()</w:t>
-      </w:r>
-      <w:r>
-        <w:t xml:space="preserve"> </w:t>
-      </w:r>
-      <w:r>
-        <w:t xml:space="preserve">automatically samples 10 equidistant points from numeric variables (like</w:t>
-      </w:r>
-      <w:r>
-        <w:t xml:space="preserve"> </w:t>
-      </w:r>
-      <w:r>
-        <w:rPr>
-          <w:rStyle w:val="VerbatimChar"/>
-        </w:rPr>
-        <w:t xml:space="preserve">timep</w:t>
-      </w:r>
-      <w:r>
-        <w:t xml:space="preserve">, based on the default</w:t>
-      </w:r>
-      <w:r>
-        <w:t xml:space="preserve"> </w:t>
-      </w:r>
-      <w:r>
-        <w:rPr>
-          <w:rStyle w:val="VerbatimChar"/>
-        </w:rPr>
-        <w:t xml:space="preserve">length_out = 10</w:t>
-      </w:r>
-      <w:r>
-        <w:t xml:space="preserve"> </w:t>
-      </w:r>
-      <w:r>
-        <w:t xml:space="preserve">argument) and all levels in categorical variables (like</w:t>
-      </w:r>
-      <w:r>
-        <w:t xml:space="preserve"> </w:t>
-      </w:r>
-      <w:r>
-        <w:rPr>
-          <w:rStyle w:val="VerbatimChar"/>
-        </w:rPr>
-        <w:t xml:space="preserve">group_vowel</w:t>
-      </w:r>
-      <w:r>
-        <w:t xml:space="preserve">). For each combination of the sampled points and levels, the function returns the value of the outcome (</w:t>
-      </w:r>
-      <w:r>
-        <w:rPr>
-          <w:rStyle w:val="VerbatimChar"/>
-        </w:rPr>
-        <w:t xml:space="preserve">eud</w:t>
-      </w:r>
-      <w:r>
-        <w:t xml:space="preserve">) and the standard error (</w:t>
-      </w:r>
-      <w:r>
-        <w:rPr>
-          <w:rStyle w:val="VerbatimChar"/>
-        </w:rPr>
-        <w:t xml:space="preserve">se</w:t>
-      </w:r>
-      <w:r>
-        <w:t xml:space="preserve">). The lower (</w:t>
-      </w:r>
-      <w:r>
-        <w:rPr>
-          <w:rStyle w:val="VerbatimChar"/>
-        </w:rPr>
-        <w:t xml:space="preserve">lower_ci</w:t>
-      </w:r>
-      <w:r>
-        <w:t xml:space="preserve">) and upper (</w:t>
-      </w:r>
-      <w:r>
-        <w:rPr>
-          <w:rStyle w:val="VerbatimChar"/>
-        </w:rPr>
-        <w:t xml:space="preserve">upper_ci</w:t>
-      </w:r>
-      <w:r>
-        <w:t xml:space="preserve">) boundaries of the 95% Confidence Interval are also returned.</w:t>
-      </w:r>
-    </w:p>
-    <w:p>
-      <w:pPr>
-        <w:pStyle w:val="BodyText"/>
-      </w:pPr>
-      <w:r>
-        <w:t xml:space="preserve">Furthermore,</w:t>
-      </w:r>
-      <w:r>
-        <w:t xml:space="preserve"> </w:t>
-      </w:r>
-      <w:r>
-        <w:rPr>
-          <w:rStyle w:val="VerbatimChar"/>
-        </w:rPr>
-        <w:t xml:space="preserve">predict_gam()</w:t>
-      </w:r>
-      <w:r>
-        <w:t xml:space="preserve"> </w:t>
-      </w:r>
-      <w:r>
-        <w:t xml:space="preserve">returns an object of class</w:t>
-      </w:r>
-      <w:r>
-        <w:t xml:space="preserve"> </w:t>
-      </w:r>
-      <w:r>
-        <w:rPr>
-          <w:rStyle w:val="VerbatimChar"/>
-        </w:rPr>
-        <w:t xml:space="preserve">tidygam</w:t>
-      </w:r>
-      <w:r>
-        <w:t xml:space="preserve"> </w:t>
-      </w:r>
-      <w:r>
-        <w:t xml:space="preserve">which can be plotted with</w:t>
-      </w:r>
-      <w:r>
-        <w:t xml:space="preserve"> </w:t>
-      </w:r>
-      <w:r>
-        <w:rPr>
-          <w:rStyle w:val="VerbatimChar"/>
-        </w:rPr>
-        <w:t xml:space="preserve">plot()</w:t>
-      </w:r>
-      <w:r>
-        <w:t xml:space="preserve"> </w:t>
-      </w:r>
-      <w:r>
-        <w:t xml:space="preserve">(similarly to how</w:t>
-      </w:r>
-      <w:r>
-        <w:t xml:space="preserve"> </w:t>
-      </w:r>
-      <w:r>
-        <w:rPr>
-          <w:rStyle w:val="VerbatimChar"/>
-        </w:rPr>
-        <w:t xml:space="preserve">ggpredict()</w:t>
-      </w:r>
-      <w:r>
-        <w:t xml:space="preserve"> </w:t>
-      </w:r>
-      <w:r>
-        <w:t xml:space="preserve">from the ggeffects package works,</w:t>
-      </w:r>
-      <w:r>
-        <w:t xml:space="preserve"> </w:t>
-      </w:r>
-      <w:r>
-        <w:t xml:space="preserve">Lüdecke (2018)</w:t>
-      </w:r>
-      <w:r>
-        <w:t xml:space="preserve">). However, we might want to do some processing of the predictions before plotting: in particular, we might want to split the</w:t>
-      </w:r>
-      <w:r>
-        <w:t xml:space="preserve"> </w:t>
-      </w:r>
-      <w:r>
-        <w:rPr>
-          <w:rStyle w:val="VerbatimChar"/>
-        </w:rPr>
-        <w:t xml:space="preserve">group_vowel</w:t>
-      </w:r>
-      <w:r>
-        <w:t xml:space="preserve"> </w:t>
-      </w:r>
-      <w:r>
-        <w:t xml:space="preserve">column into the two original variables,</w:t>
-      </w:r>
-      <w:r>
-        <w:t xml:space="preserve"> </w:t>
-      </w:r>
-      <w:r>
-        <w:rPr>
-          <w:rStyle w:val="VerbatimChar"/>
-        </w:rPr>
-        <w:t xml:space="preserve">group</w:t>
-      </w:r>
-      <w:r>
-        <w:t xml:space="preserve"> </w:t>
-      </w:r>
-      <w:r>
-        <w:t xml:space="preserve">and</w:t>
-      </w:r>
-      <w:r>
-        <w:t xml:space="preserve"> </w:t>
-      </w:r>
-      <w:r>
-        <w:rPr>
-          <w:rStyle w:val="VerbatimChar"/>
-        </w:rPr>
-        <w:t xml:space="preserve">vowel</w:t>
-      </w:r>
-      <w:r>
-        <w:t xml:space="preserve">. We can achieve this straight from the `</w:t>
-      </w:r>
-      <w:r>
-        <w:rPr>
-          <w:rStyle w:val="VerbatimChar"/>
-        </w:rPr>
-        <w:t xml:space="preserve">predict_gam()`</w:t>
-      </w:r>
-      <w:r>
-        <w:t xml:space="preserve"> </w:t>
-      </w:r>
-      <w:r>
-        <w:t xml:space="preserve">function. Additionally, we can also extract more than 10 time points to get a smoother curve.</w:t>
-      </w:r>
-    </w:p>
-    <w:p>
-      <w:pPr>
-        <w:pStyle w:val="SourceCode"/>
-      </w:pPr>
-      <w:r>
-        <w:rPr>
-          <w:rStyle w:val="CommentTok"/>
-        </w:rPr>
-        <w:t xml:space="preserve"># Get model predictions, separate group_vowel column</w:t>
-      </w:r>
-      <w:r>
-        <w:br/>
-      </w:r>
-      <w:r>
-        <w:rPr>
-          <w:rStyle w:val="NormalTok"/>
-        </w:rPr>
-        <w:t xml:space="preserve">gam_3_preds_2 </w:t>
-      </w:r>
-      <w:r>
-        <w:rPr>
-          <w:rStyle w:val="OtherTok"/>
-        </w:rPr>
-        <w:t xml:space="preserve">&lt;-</w:t>
-      </w:r>
-      <w:r>
-        <w:rPr>
-          <w:rStyle w:val="NormalTok"/>
-        </w:rPr>
-        <w:t xml:space="preserve"> </w:t>
-      </w:r>
-      <w:r>
-        <w:rPr>
-          <w:rStyle w:val="FunctionTok"/>
-        </w:rPr>
-        <w:t xml:space="preserve">predict_gam</w:t>
-      </w:r>
-      <w:r>
-        <w:rPr>
-          <w:rStyle w:val="NormalTok"/>
-        </w:rPr>
-        <w:t xml:space="preserve">(</w:t>
-      </w:r>
-      <w:r>
-        <w:br/>
-      </w:r>
-      <w:r>
-        <w:rPr>
-          <w:rStyle w:val="NormalTok"/>
-        </w:rPr>
-        <w:t xml:space="preserve">  gam_3,</w:t>
-      </w:r>
-      <w:r>
-        <w:br/>
-      </w:r>
-      <w:r>
-        <w:rPr>
-          <w:rStyle w:val="NormalTok"/>
-        </w:rPr>
-        <w:t xml:space="preserve">  </w:t>
-      </w:r>
-      <w:r>
-        <w:rPr>
-          <w:rStyle w:val="AttributeTok"/>
-        </w:rPr>
-        <w:t xml:space="preserve">length_out =</w:t>
-      </w:r>
-      <w:r>
-        <w:rPr>
-          <w:rStyle w:val="NormalTok"/>
-        </w:rPr>
-        <w:t xml:space="preserve"> </w:t>
-      </w:r>
-      <w:r>
-        <w:rPr>
-          <w:rStyle w:val="DecValTok"/>
-        </w:rPr>
-        <w:t xml:space="preserve">25</w:t>
-      </w:r>
-      <w:r>
-        <w:rPr>
-          <w:rStyle w:val="NormalTok"/>
-        </w:rPr>
-        <w:t xml:space="preserve">,</w:t>
-      </w:r>
-      <w:r>
-        <w:br/>
-      </w:r>
-      <w:r>
-        <w:rPr>
-          <w:rStyle w:val="NormalTok"/>
-        </w:rPr>
-        <w:t xml:space="preserve">  </w:t>
-      </w:r>
-      <w:r>
-        <w:rPr>
-          <w:rStyle w:val="AttributeTok"/>
-        </w:rPr>
-        <w:t xml:space="preserve">exclude_terms =</w:t>
-      </w:r>
-      <w:r>
-        <w:rPr>
-          <w:rStyle w:val="NormalTok"/>
-        </w:rPr>
-        <w:t xml:space="preserve"> </w:t>
-      </w:r>
-      <w:r>
-        <w:rPr>
-          <w:rStyle w:val="StringTok"/>
-        </w:rPr>
-        <w:t xml:space="preserve">"s(timep,subj)"</w:t>
-      </w:r>
-      <w:r>
-        <w:rPr>
-          <w:rStyle w:val="NormalTok"/>
-        </w:rPr>
-        <w:t xml:space="preserve">,</w:t>
-      </w:r>
-      <w:r>
-        <w:br/>
-      </w:r>
-      <w:r>
-        <w:rPr>
-          <w:rStyle w:val="NormalTok"/>
-        </w:rPr>
-        <w:t xml:space="preserve">  </w:t>
-      </w:r>
-      <w:r>
-        <w:rPr>
-          <w:rStyle w:val="AttributeTok"/>
-        </w:rPr>
-        <w:t xml:space="preserve">separate =</w:t>
-      </w:r>
-      <w:r>
-        <w:rPr>
-          <w:rStyle w:val="NormalTok"/>
-        </w:rPr>
-        <w:t xml:space="preserve"> </w:t>
-      </w:r>
-      <w:r>
-        <w:rPr>
-          <w:rStyle w:val="FunctionTok"/>
-        </w:rPr>
-        <w:t xml:space="preserve">list</w:t>
-      </w:r>
-      <w:r>
-        <w:rPr>
-          <w:rStyle w:val="NormalTok"/>
-        </w:rPr>
-        <w:t xml:space="preserve">(</w:t>
-      </w:r>
-      <w:r>
-        <w:rPr>
-          <w:rStyle w:val="AttributeTok"/>
-        </w:rPr>
-        <w:t xml:space="preserve">group_vowel =</w:t>
-      </w:r>
-      <w:r>
-        <w:rPr>
-          <w:rStyle w:val="NormalTok"/>
-        </w:rPr>
-        <w:t xml:space="preserve"> </w:t>
-      </w:r>
-      <w:r>
-        <w:rPr>
-          <w:rStyle w:val="FunctionTok"/>
-        </w:rPr>
-        <w:t xml:space="preserve">c</w:t>
-      </w:r>
-      <w:r>
-        <w:rPr>
-          <w:rStyle w:val="NormalTok"/>
-        </w:rPr>
-        <w:t xml:space="preserve">(</w:t>
-      </w:r>
-      <w:r>
-        <w:rPr>
-          <w:rStyle w:val="StringTok"/>
-        </w:rPr>
-        <w:t xml:space="preserve">"group"</w:t>
-      </w:r>
-      <w:r>
-        <w:rPr>
-          <w:rStyle w:val="NormalTok"/>
-        </w:rPr>
-        <w:t xml:space="preserve">, </w:t>
-      </w:r>
-      <w:r>
-        <w:rPr>
-          <w:rStyle w:val="StringTok"/>
-        </w:rPr>
-        <w:t xml:space="preserve">"vowel"</w:t>
-      </w:r>
-      <w:r>
-        <w:rPr>
-          <w:rStyle w:val="NormalTok"/>
-        </w:rPr>
-        <w:t xml:space="preserve">))</w:t>
-      </w:r>
-      <w:r>
-        <w:br/>
-      </w:r>
-      <w:r>
-        <w:rPr>
-          <w:rStyle w:val="NormalTok"/>
-        </w:rPr>
-        <w:t xml:space="preserve">)</w:t>
-      </w:r>
-      <w:r>
-        <w:br/>
-      </w:r>
-      <w:r>
-        <w:rPr>
-          <w:rStyle w:val="NormalTok"/>
-        </w:rPr>
-        <w:t xml:space="preserve">gam_3_preds_2</w:t>
-      </w:r>
-    </w:p>
-    <w:p>
-      <w:pPr>
-        <w:pStyle w:val="SourceCode"/>
-      </w:pPr>
-      <w:r>
-        <w:rPr>
-          <w:rStyle w:val="VerbatimChar"/>
-        </w:rPr>
-        <w:t xml:space="preserve"># A tibble: 234 × 7</w:t>
-      </w:r>
-      <w:r>
-        <w:br/>
-      </w:r>
-      <w:r>
-        <w:rPr>
-          <w:rStyle w:val="VerbatimChar"/>
-        </w:rPr>
-        <w:t xml:space="preserve">   group vowel timep      eud      se  lower_ci upper_ci</w:t>
-      </w:r>
-      <w:r>
-        <w:br/>
-      </w:r>
-      <w:r>
-        <w:rPr>
-          <w:rStyle w:val="VerbatimChar"/>
-        </w:rPr>
-        <w:t xml:space="preserve">   &lt;chr&gt; &lt;chr&gt; &lt;dbl&gt;    &lt;dbl&gt;   &lt;dbl&gt;     &lt;dbl&gt;    &lt;dbl&gt;</w:t>
-      </w:r>
-      <w:r>
-        <w:br/>
-      </w:r>
-      <w:r>
-        <w:rPr>
-          <w:rStyle w:val="VerbatimChar"/>
-        </w:rPr>
-        <w:t xml:space="preserve"> 1 es    i      1     2.32    0.0155   2.29       2.35  </w:t>
-      </w:r>
-      <w:r>
-        <w:br/>
-      </w:r>
-      <w:r>
-        <w:rPr>
-          <w:rStyle w:val="VerbatimChar"/>
-        </w:rPr>
-        <w:t xml:space="preserve"> 2 es    u      1     2.02    0.0155   1.99       2.05  </w:t>
-      </w:r>
-      <w:r>
-        <w:br/>
-      </w:r>
-      <w:r>
-        <w:rPr>
-          <w:rStyle w:val="VerbatimChar"/>
-        </w:rPr>
-        <w:t xml:space="preserve"> 3 es    a      1     1.53    0.00809  1.52       1.55  </w:t>
-      </w:r>
-      <w:r>
-        <w:br/>
-      </w:r>
-      <w:r>
-        <w:rPr>
-          <w:rStyle w:val="VerbatimChar"/>
-        </w:rPr>
-        <w:t xml:space="preserve"> 4 es_0  i      1     0.0930  0.0473   0.000345   0.186 </w:t>
-      </w:r>
-      <w:r>
-        <w:br/>
-      </w:r>
-      <w:r>
-        <w:rPr>
-          <w:rStyle w:val="VerbatimChar"/>
-        </w:rPr>
-        <w:t xml:space="preserve"> 5 es_0  u      1     0.154   0.0476   0.0611     0.248 </w:t>
-      </w:r>
-      <w:r>
-        <w:br/>
-      </w:r>
-      <w:r>
-        <w:rPr>
-          <w:rStyle w:val="VerbatimChar"/>
-        </w:rPr>
-        <w:t xml:space="preserve"> 6 es_0  a      1    -0.00855 0.0410  -0.0888     0.0717</w:t>
-      </w:r>
-      <w:r>
-        <w:br/>
-      </w:r>
-      <w:r>
-        <w:rPr>
-          <w:rStyle w:val="VerbatimChar"/>
-        </w:rPr>
-        <w:t xml:space="preserve"> 7 es_1  i      1     1.10    0.0470   1.00       1.19  </w:t>
-      </w:r>
-      <w:r>
-        <w:br/>
-      </w:r>
-      <w:r>
-        <w:rPr>
-          <w:rStyle w:val="VerbatimChar"/>
-        </w:rPr>
-        <w:t xml:space="preserve"> 8 es_1  u      1     1.45    0.0447   1.36       1.53  </w:t>
-      </w:r>
-      <w:r>
-        <w:br/>
-      </w:r>
-      <w:r>
-        <w:rPr>
-          <w:rStyle w:val="VerbatimChar"/>
-        </w:rPr>
-        <w:t xml:space="preserve"> 9 es_1  a      1     1.28    0.0410   1.20       1.36  </w:t>
-      </w:r>
-      <w:r>
-        <w:br/>
-      </w:r>
-      <w:r>
-        <w:rPr>
-          <w:rStyle w:val="VerbatimChar"/>
-        </w:rPr>
-        <w:t xml:space="preserve">10 es    i      1.32  2.32    0.0148   2.30       2.35  </w:t>
+        <w:t xml:space="preserve"># A tibble: 234 × 8</w:t>
+      </w:r>
+      <w:r>
+        <w:br/>
+      </w:r>
+      <w:r>
+        <w:rPr>
+          <w:rStyle w:val="VerbatimChar"/>
+        </w:rPr>
+        <w:t xml:space="preserve">   group vowel timep subj       eud     se lower_ci[,1] upper_ci[,1]</w:t>
+      </w:r>
+      <w:r>
+        <w:br/>
+      </w:r>
+      <w:r>
+        <w:rPr>
+          <w:rStyle w:val="VerbatimChar"/>
+        </w:rPr>
+        <w:t xml:space="preserve">   &lt;chr&gt; &lt;chr&gt; &lt;dbl&gt; &lt;fct&gt;    &lt;dbl&gt;  &lt;dbl&gt;        &lt;dbl&gt;        &lt;dbl&gt;</w:t>
+      </w:r>
+      <w:r>
+        <w:br/>
+      </w:r>
+      <w:r>
+        <w:rPr>
+          <w:rStyle w:val="VerbatimChar"/>
+        </w:rPr>
+        <w:t xml:space="preserve"> 1 es    i      1    es_1   2.32    0.0246       2.28         2.37  </w:t>
+      </w:r>
+      <w:r>
+        <w:br/>
+      </w:r>
+      <w:r>
+        <w:rPr>
+          <w:rStyle w:val="VerbatimChar"/>
+        </w:rPr>
+        <w:t xml:space="preserve"> 2 es    u      1    es_1   2.02    0.0246       1.97         2.07  </w:t>
+      </w:r>
+      <w:r>
+        <w:br/>
+      </w:r>
+      <w:r>
+        <w:rPr>
+          <w:rStyle w:val="VerbatimChar"/>
+        </w:rPr>
+        <w:t xml:space="preserve"> 3 es    a      1    es_1   1.53    0.0246       1.48         1.58  </w:t>
+      </w:r>
+      <w:r>
+        <w:br/>
+      </w:r>
+      <w:r>
+        <w:rPr>
+          <w:rStyle w:val="VerbatimChar"/>
+        </w:rPr>
+        <w:t xml:space="preserve"> 4 es_0  i      1    es_1   0.0930  0.0274       0.0394       0.147 </w:t>
+      </w:r>
+      <w:r>
+        <w:br/>
+      </w:r>
+      <w:r>
+        <w:rPr>
+          <w:rStyle w:val="VerbatimChar"/>
+        </w:rPr>
+        <w:t xml:space="preserve"> 5 es_0  u      1    es_1   0.154   0.0275       0.100        0.208 </w:t>
+      </w:r>
+      <w:r>
+        <w:br/>
+      </w:r>
+      <w:r>
+        <w:rPr>
+          <w:rStyle w:val="VerbatimChar"/>
+        </w:rPr>
+        <w:t xml:space="preserve"> 6 es_0  a      1    es_1  -0.00855 0.0246      -0.0568       0.0397</w:t>
+      </w:r>
+      <w:r>
+        <w:br/>
+      </w:r>
+      <w:r>
+        <w:rPr>
+          <w:rStyle w:val="VerbatimChar"/>
+        </w:rPr>
+        <w:t xml:space="preserve"> 7 es_1  i      1    es_1   1.10    0.0272       1.04         1.15  </w:t>
+      </w:r>
+      <w:r>
+        <w:br/>
+      </w:r>
+      <w:r>
+        <w:rPr>
+          <w:rStyle w:val="VerbatimChar"/>
+        </w:rPr>
+        <w:t xml:space="preserve"> 8 es_1  u      1    es_1   1.45    0.0261       1.39         1.50  </w:t>
+      </w:r>
+      <w:r>
+        <w:br/>
+      </w:r>
+      <w:r>
+        <w:rPr>
+          <w:rStyle w:val="VerbatimChar"/>
+        </w:rPr>
+        <w:t xml:space="preserve"> 9 es_1  a      1    es_1   1.28    0.0246       1.23         1.33  </w:t>
+      </w:r>
+      <w:r>
+        <w:br/>
+      </w:r>
+      <w:r>
+        <w:rPr>
+          <w:rStyle w:val="VerbatimChar"/>
+        </w:rPr>
+        <w:t xml:space="preserve">10 es    i      1.32 es_1   2.32    0.0244       2.28         2.37  </w:t>
       </w:r>
       <w:r>
         <w:br/>
@@ -8756,7 +8981,7 @@
   </w:style>
   <w:style w:styleId="Subtitle" w:type="paragraph">
     <w:name w:val="Subtitle"/>
-    <w:basedOn w:val="Normal"/>
+    <w:basedOn w:val="Title"/>
     <w:next w:val="BodyText"/>
     <w:link w:val="SubtitleChar"/>
     <w:uiPriority w:val="11"/>
@@ -8769,7 +8994,6 @@
     </w:pPr>
     <w:rPr>
       <w:rFonts w:cstheme="majorBidi" w:eastAsiaTheme="majorEastAsia"/>
-      <w:color w:themeColor="text1" w:themeTint="A6" w:val="595959"/>
       <w:spacing w:val="15"/>
       <w:sz w:val="28"/>
       <w:szCs w:val="28"/>
@@ -8822,7 +9046,6 @@
     </w:pPr>
     <w:rPr>
       <w:b/>
-      <w:color w:val="345A8A"/>
       <w:sz w:val="20"/>
       <w:szCs w:val="20"/>
     </w:rPr>

</xml_diff>